<commit_message>
Week 38 - Rare Links Analysis & Supplementary Information Documents #23
</commit_message>
<xml_diff>
--- a/docs/Methodology documentation/Supplementary Documents/Supplementary Information Document.docx
+++ b/docs/Methodology documentation/Supplementary Documents/Supplementary Information Document.docx
@@ -217,25 +217,16 @@
     </w:p>
     <w:p>
       <w:pPr>
-        <w:jc w:val="both"/>
-        <w:rPr>
-          <w:rFonts w:ascii="Times New Roman" w:hAnsi="Times New Roman" w:cs="Times New Roman"/>
-          <w:sz w:val="28"/>
-          <w:szCs w:val="28"/>
-        </w:rPr>
-      </w:pPr>
-      <w:r>
-        <w:rPr>
-          <w:rFonts w:ascii="Times New Roman" w:hAnsi="Times New Roman" w:cs="Times New Roman"/>
+        <w:rPr>
           <w:noProof/>
-          <w:sz w:val="28"/>
-          <w:szCs w:val="28"/>
-        </w:rPr>
+        </w:rPr>
+      </w:pPr>
+      <w:r>
         <w:drawing>
-          <wp:inline distT="0" distB="0" distL="0" distR="0" wp14:anchorId="56CD3C49" wp14:editId="1A8EB1DC">
-            <wp:extent cx="8444204" cy="3316335"/>
-            <wp:effectExtent l="0" t="0" r="1905" b="0"/>
-            <wp:docPr id="414804158" name="Picture 1" descr="A graph with different colored squares&#10;&#10;AI-generated content may be incorrect."/>
+          <wp:inline distT="0" distB="0" distL="0" distR="0" wp14:anchorId="09353A7E" wp14:editId="5A11B050">
+            <wp:extent cx="2704534" cy="1554480"/>
+            <wp:effectExtent l="0" t="0" r="635" b="0"/>
+            <wp:docPr id="668025242" name="Picture 1" descr="A graph with red and blue lines&#10;&#10;AI-generated content may be incorrect."/>
             <wp:cNvGraphicFramePr>
               <a:graphicFrameLocks xmlns:a="http://schemas.openxmlformats.org/drawingml/2006/main" noChangeAspect="1"/>
             </wp:cNvGraphicFramePr>
@@ -243,7 +234,7 @@
               <a:graphicData uri="http://schemas.openxmlformats.org/drawingml/2006/picture">
                 <pic:pic xmlns:pic="http://schemas.openxmlformats.org/drawingml/2006/picture">
                   <pic:nvPicPr>
-                    <pic:cNvPr id="414804158" name="Picture 1" descr="A graph with different colored squares&#10;&#10;AI-generated content may be incorrect."/>
+                    <pic:cNvPr id="668025242" name="Picture 1" descr="A graph with red and blue lines&#10;&#10;AI-generated content may be incorrect."/>
                     <pic:cNvPicPr/>
                   </pic:nvPicPr>
                   <pic:blipFill>
@@ -255,7 +246,7 @@
                   <pic:spPr>
                     <a:xfrm>
                       <a:off x="0" y="0"/>
-                      <a:ext cx="8474031" cy="3328049"/>
+                      <a:ext cx="2704534" cy="1554480"/>
                     </a:xfrm>
                     <a:prstGeom prst="rect">
                       <a:avLst/>
@@ -267,6 +258,179 @@
           </wp:inline>
         </w:drawing>
       </w:r>
+      <w:r>
+        <w:rPr>
+          <w:noProof/>
+        </w:rPr>
+        <w:t xml:space="preserve"> </w:t>
+      </w:r>
+      <w:r>
+        <w:drawing>
+          <wp:inline distT="0" distB="0" distL="0" distR="0" wp14:anchorId="73A5E445" wp14:editId="3E332AE5">
+            <wp:extent cx="2704532" cy="1554480"/>
+            <wp:effectExtent l="0" t="0" r="635" b="0"/>
+            <wp:docPr id="1056932860" name="Picture 1" descr="A graph of a stream&#10;&#10;AI-generated content may be incorrect."/>
+            <wp:cNvGraphicFramePr>
+              <a:graphicFrameLocks xmlns:a="http://schemas.openxmlformats.org/drawingml/2006/main" noChangeAspect="1"/>
+            </wp:cNvGraphicFramePr>
+            <a:graphic xmlns:a="http://schemas.openxmlformats.org/drawingml/2006/main">
+              <a:graphicData uri="http://schemas.openxmlformats.org/drawingml/2006/picture">
+                <pic:pic xmlns:pic="http://schemas.openxmlformats.org/drawingml/2006/picture">
+                  <pic:nvPicPr>
+                    <pic:cNvPr id="1056932860" name="Picture 1" descr="A graph of a stream&#10;&#10;AI-generated content may be incorrect."/>
+                    <pic:cNvPicPr/>
+                  </pic:nvPicPr>
+                  <pic:blipFill>
+                    <a:blip r:embed="rId8"/>
+                    <a:stretch>
+                      <a:fillRect/>
+                    </a:stretch>
+                  </pic:blipFill>
+                  <pic:spPr>
+                    <a:xfrm>
+                      <a:off x="0" y="0"/>
+                      <a:ext cx="2704532" cy="1554480"/>
+                    </a:xfrm>
+                    <a:prstGeom prst="rect">
+                      <a:avLst/>
+                    </a:prstGeom>
+                  </pic:spPr>
+                </pic:pic>
+              </a:graphicData>
+            </a:graphic>
+          </wp:inline>
+        </w:drawing>
+      </w:r>
+      <w:r>
+        <w:rPr>
+          <w:noProof/>
+        </w:rPr>
+        <w:t xml:space="preserve"> </w:t>
+      </w:r>
+      <w:r>
+        <w:rPr>
+          <w:noProof/>
+        </w:rPr>
+        <w:drawing>
+          <wp:inline distT="0" distB="0" distL="0" distR="0" wp14:anchorId="4C016862" wp14:editId="6D0E6598">
+            <wp:extent cx="2704532" cy="1554480"/>
+            <wp:effectExtent l="0" t="0" r="635" b="0"/>
+            <wp:docPr id="58661164" name="Picture 1" descr="A graph of a train&#10;&#10;AI-generated content may be incorrect."/>
+            <wp:cNvGraphicFramePr>
+              <a:graphicFrameLocks xmlns:a="http://schemas.openxmlformats.org/drawingml/2006/main" noChangeAspect="1"/>
+            </wp:cNvGraphicFramePr>
+            <a:graphic xmlns:a="http://schemas.openxmlformats.org/drawingml/2006/main">
+              <a:graphicData uri="http://schemas.openxmlformats.org/drawingml/2006/picture">
+                <pic:pic xmlns:pic="http://schemas.openxmlformats.org/drawingml/2006/picture">
+                  <pic:nvPicPr>
+                    <pic:cNvPr id="58661164" name="Picture 1" descr="A graph of a train&#10;&#10;AI-generated content may be incorrect."/>
+                    <pic:cNvPicPr/>
+                  </pic:nvPicPr>
+                  <pic:blipFill>
+                    <a:blip r:embed="rId9"/>
+                    <a:stretch>
+                      <a:fillRect/>
+                    </a:stretch>
+                  </pic:blipFill>
+                  <pic:spPr>
+                    <a:xfrm>
+                      <a:off x="0" y="0"/>
+                      <a:ext cx="2704532" cy="1554480"/>
+                    </a:xfrm>
+                    <a:prstGeom prst="rect">
+                      <a:avLst/>
+                    </a:prstGeom>
+                  </pic:spPr>
+                </pic:pic>
+              </a:graphicData>
+            </a:graphic>
+          </wp:inline>
+        </w:drawing>
+      </w:r>
+    </w:p>
+    <w:p>
+      <w:pPr>
+        <w:jc w:val="both"/>
+        <w:rPr>
+          <w:rFonts w:ascii="Times New Roman" w:hAnsi="Times New Roman" w:cs="Times New Roman"/>
+          <w:sz w:val="28"/>
+          <w:szCs w:val="28"/>
+        </w:rPr>
+      </w:pPr>
+      <w:r>
+        <w:drawing>
+          <wp:inline distT="0" distB="0" distL="0" distR="0" wp14:anchorId="5C5C6AEF" wp14:editId="4DE9C5DE">
+            <wp:extent cx="2704532" cy="1554480"/>
+            <wp:effectExtent l="0" t="0" r="635" b="0"/>
+            <wp:docPr id="2086409603" name="Picture 1" descr="A graph with lines and numbers&#10;&#10;AI-generated content may be incorrect."/>
+            <wp:cNvGraphicFramePr>
+              <a:graphicFrameLocks xmlns:a="http://schemas.openxmlformats.org/drawingml/2006/main" noChangeAspect="1"/>
+            </wp:cNvGraphicFramePr>
+            <a:graphic xmlns:a="http://schemas.openxmlformats.org/drawingml/2006/main">
+              <a:graphicData uri="http://schemas.openxmlformats.org/drawingml/2006/picture">
+                <pic:pic xmlns:pic="http://schemas.openxmlformats.org/drawingml/2006/picture">
+                  <pic:nvPicPr>
+                    <pic:cNvPr id="2086409603" name="Picture 1" descr="A graph with lines and numbers&#10;&#10;AI-generated content may be incorrect."/>
+                    <pic:cNvPicPr/>
+                  </pic:nvPicPr>
+                  <pic:blipFill>
+                    <a:blip r:embed="rId10"/>
+                    <a:stretch>
+                      <a:fillRect/>
+                    </a:stretch>
+                  </pic:blipFill>
+                  <pic:spPr>
+                    <a:xfrm>
+                      <a:off x="0" y="0"/>
+                      <a:ext cx="2704532" cy="1554480"/>
+                    </a:xfrm>
+                    <a:prstGeom prst="rect">
+                      <a:avLst/>
+                    </a:prstGeom>
+                  </pic:spPr>
+                </pic:pic>
+              </a:graphicData>
+            </a:graphic>
+          </wp:inline>
+        </w:drawing>
+      </w:r>
+      <w:r>
+        <w:drawing>
+          <wp:inline distT="0" distB="0" distL="0" distR="0" wp14:anchorId="14537D6D" wp14:editId="61FF79B7">
+            <wp:extent cx="2704532" cy="1554480"/>
+            <wp:effectExtent l="0" t="0" r="635" b="0"/>
+            <wp:docPr id="1513138970" name="Picture 1" descr="A graph with lines and numbers&#10;&#10;AI-generated content may be incorrect."/>
+            <wp:cNvGraphicFramePr>
+              <a:graphicFrameLocks xmlns:a="http://schemas.openxmlformats.org/drawingml/2006/main" noChangeAspect="1"/>
+            </wp:cNvGraphicFramePr>
+            <a:graphic xmlns:a="http://schemas.openxmlformats.org/drawingml/2006/main">
+              <a:graphicData uri="http://schemas.openxmlformats.org/drawingml/2006/picture">
+                <pic:pic xmlns:pic="http://schemas.openxmlformats.org/drawingml/2006/picture">
+                  <pic:nvPicPr>
+                    <pic:cNvPr id="1513138970" name="Picture 1" descr="A graph with lines and numbers&#10;&#10;AI-generated content may be incorrect."/>
+                    <pic:cNvPicPr/>
+                  </pic:nvPicPr>
+                  <pic:blipFill>
+                    <a:blip r:embed="rId11"/>
+                    <a:stretch>
+                      <a:fillRect/>
+                    </a:stretch>
+                  </pic:blipFill>
+                  <pic:spPr>
+                    <a:xfrm>
+                      <a:off x="0" y="0"/>
+                      <a:ext cx="2704532" cy="1554480"/>
+                    </a:xfrm>
+                    <a:prstGeom prst="rect">
+                      <a:avLst/>
+                    </a:prstGeom>
+                  </pic:spPr>
+                </pic:pic>
+              </a:graphicData>
+            </a:graphic>
+          </wp:inline>
+        </w:drawing>
+      </w:r>
     </w:p>
     <w:p>
       <w:pPr>
@@ -281,41 +445,33 @@
           <w:b/>
           <w:bCs/>
         </w:rPr>
-        <w:t xml:space="preserve">Figure </w:t>
-      </w:r>
-      <w:r>
-        <w:rPr>
-          <w:rFonts w:ascii="Times New Roman" w:hAnsi="Times New Roman" w:cs="Times New Roman"/>
-          <w:b/>
-          <w:bCs/>
-        </w:rPr>
-        <w:t>1</w:t>
-      </w:r>
-      <w:r>
-        <w:rPr>
-          <w:rFonts w:ascii="Times New Roman" w:hAnsi="Times New Roman" w:cs="Times New Roman"/>
-        </w:rPr>
-        <w:t>.</w:t>
-      </w:r>
-      <w:r>
-        <w:rPr>
-          <w:rFonts w:ascii="Times New Roman" w:hAnsi="Times New Roman" w:cs="Times New Roman"/>
-        </w:rPr>
-        <w:t xml:space="preserve"> </w:t>
-      </w:r>
-      <w:proofErr w:type="gramStart"/>
-      <w:r>
-        <w:rPr>
-          <w:rFonts w:ascii="Times New Roman" w:hAnsi="Times New Roman" w:cs="Times New Roman"/>
-        </w:rPr>
-        <w:t>WLNM</w:t>
-      </w:r>
-      <w:proofErr w:type="gramEnd"/>
-      <w:r>
-        <w:rPr>
-          <w:rFonts w:ascii="Times New Roman" w:hAnsi="Times New Roman" w:cs="Times New Roman"/>
-        </w:rPr>
-        <w:t xml:space="preserve"> performance metrics across different train/test ratios (30 random food webs). Boxplots show the distribution of Recall, AUC, Precision, and F1-Score as the train ratio varies from 0.6 to 0.8. This figure evaluates how the model’s predictive performance changes with the amount of training data.</w:t>
+        <w:t>Figure 1</w:t>
+      </w:r>
+      <w:r>
+        <w:rPr>
+          <w:rFonts w:ascii="Times New Roman" w:hAnsi="Times New Roman" w:cs="Times New Roman"/>
+        </w:rPr>
+        <w:t xml:space="preserve">. </w:t>
+      </w:r>
+      <w:r>
+        <w:rPr>
+          <w:rFonts w:ascii="Times New Roman" w:hAnsi="Times New Roman" w:cs="Times New Roman"/>
+        </w:rPr>
+        <w:t xml:space="preserve">Performance of WLNM across train–test splits. For each ecosystem (five panels), </w:t>
+      </w:r>
+      <w:proofErr w:type="spellStart"/>
+      <w:r>
+        <w:rPr>
+          <w:rFonts w:ascii="Times New Roman" w:hAnsi="Times New Roman" w:cs="Times New Roman"/>
+        </w:rPr>
+        <w:t>coloured</w:t>
+      </w:r>
+      <w:proofErr w:type="spellEnd"/>
+      <w:r>
+        <w:rPr>
+          <w:rFonts w:ascii="Times New Roman" w:hAnsi="Times New Roman" w:cs="Times New Roman"/>
+        </w:rPr>
+        <w:t xml:space="preserve"> lines show the mean AUC, Precision, Recall and F1 as the training fraction increases from 60% to 80% (markers at 60, 65, 70, 75, 80). Scores remain high and largely stable across this range, with only marginal gains towards 80%.</w:t>
       </w:r>
       <w:r>
         <w:rPr>
@@ -357,7 +513,7 @@
                     <pic:cNvPicPr/>
                   </pic:nvPicPr>
                   <pic:blipFill>
-                    <a:blip r:embed="rId8"/>
+                    <a:blip r:embed="rId12"/>
                     <a:stretch>
                       <a:fillRect/>
                     </a:stretch>
@@ -390,21 +546,7 @@
           <w:rStyle w:val="Strong"/>
           <w:rFonts w:ascii="Times New Roman" w:hAnsi="Times New Roman" w:cs="Times New Roman"/>
         </w:rPr>
-        <w:t xml:space="preserve">Figure </w:t>
-      </w:r>
-      <w:r>
-        <w:rPr>
-          <w:rStyle w:val="Strong"/>
-          <w:rFonts w:ascii="Times New Roman" w:hAnsi="Times New Roman" w:cs="Times New Roman"/>
-        </w:rPr>
-        <w:t>2</w:t>
-      </w:r>
-      <w:r>
-        <w:rPr>
-          <w:rStyle w:val="Strong"/>
-          <w:rFonts w:ascii="Times New Roman" w:hAnsi="Times New Roman" w:cs="Times New Roman"/>
-        </w:rPr>
-        <w:t>.</w:t>
+        <w:t>Figure 2.</w:t>
       </w:r>
       <w:r>
         <w:rPr>
@@ -452,7 +594,7 @@
                     <pic:cNvPicPr/>
                   </pic:nvPicPr>
                   <pic:blipFill>
-                    <a:blip r:embed="rId9"/>
+                    <a:blip r:embed="rId13"/>
                     <a:stretch>
                       <a:fillRect/>
                     </a:stretch>
@@ -485,21 +627,7 @@
           <w:rStyle w:val="Strong"/>
           <w:rFonts w:ascii="Times New Roman" w:hAnsi="Times New Roman" w:cs="Times New Roman"/>
         </w:rPr>
-        <w:t xml:space="preserve">Figure </w:t>
-      </w:r>
-      <w:r>
-        <w:rPr>
-          <w:rStyle w:val="Strong"/>
-          <w:rFonts w:ascii="Times New Roman" w:hAnsi="Times New Roman" w:cs="Times New Roman"/>
-        </w:rPr>
-        <w:t>3</w:t>
-      </w:r>
-      <w:r>
-        <w:rPr>
-          <w:rStyle w:val="Strong"/>
-          <w:rFonts w:ascii="Times New Roman" w:hAnsi="Times New Roman" w:cs="Times New Roman"/>
-        </w:rPr>
-        <w:t>.</w:t>
+        <w:t>Figure 3.</w:t>
       </w:r>
       <w:r>
         <w:rPr>
@@ -547,7 +675,7 @@
                     <pic:cNvPicPr/>
                   </pic:nvPicPr>
                   <pic:blipFill>
-                    <a:blip r:embed="rId10"/>
+                    <a:blip r:embed="rId14"/>
                     <a:stretch>
                       <a:fillRect/>
                     </a:stretch>
@@ -580,21 +708,7 @@
           <w:rStyle w:val="Strong"/>
           <w:rFonts w:ascii="Times New Roman" w:hAnsi="Times New Roman" w:cs="Times New Roman"/>
         </w:rPr>
-        <w:t xml:space="preserve">Figure </w:t>
-      </w:r>
-      <w:r>
-        <w:rPr>
-          <w:rStyle w:val="Strong"/>
-          <w:rFonts w:ascii="Times New Roman" w:hAnsi="Times New Roman" w:cs="Times New Roman"/>
-        </w:rPr>
-        <w:t>4</w:t>
-      </w:r>
-      <w:r>
-        <w:rPr>
-          <w:rStyle w:val="Strong"/>
-          <w:rFonts w:ascii="Times New Roman" w:hAnsi="Times New Roman" w:cs="Times New Roman"/>
-        </w:rPr>
-        <w:t>.</w:t>
+        <w:t>Figure 4.</w:t>
       </w:r>
       <w:r>
         <w:rPr>
@@ -664,7 +778,7 @@
                     <pic:cNvPicPr/>
                   </pic:nvPicPr>
                   <pic:blipFill>
-                    <a:blip r:embed="rId11"/>
+                    <a:blip r:embed="rId15"/>
                     <a:stretch>
                       <a:fillRect/>
                     </a:stretch>
@@ -697,21 +811,7 @@
           <w:rStyle w:val="Strong"/>
           <w:rFonts w:ascii="Times New Roman" w:hAnsi="Times New Roman" w:cs="Times New Roman"/>
         </w:rPr>
-        <w:t xml:space="preserve">Figure </w:t>
-      </w:r>
-      <w:r>
-        <w:rPr>
-          <w:rStyle w:val="Strong"/>
-          <w:rFonts w:ascii="Times New Roman" w:hAnsi="Times New Roman" w:cs="Times New Roman"/>
-        </w:rPr>
-        <w:t>5</w:t>
-      </w:r>
-      <w:r>
-        <w:rPr>
-          <w:rStyle w:val="Strong"/>
-          <w:rFonts w:ascii="Times New Roman" w:hAnsi="Times New Roman" w:cs="Times New Roman"/>
-        </w:rPr>
-        <w:t>.</w:t>
+        <w:t>Figure 5.</w:t>
       </w:r>
       <w:r>
         <w:rPr>
@@ -772,7 +872,7 @@
                     <pic:cNvPicPr/>
                   </pic:nvPicPr>
                   <pic:blipFill>
-                    <a:blip r:embed="rId12"/>
+                    <a:blip r:embed="rId16"/>
                     <a:stretch>
                       <a:fillRect/>
                     </a:stretch>
@@ -805,21 +905,7 @@
           <w:rStyle w:val="Strong"/>
           <w:rFonts w:ascii="Times New Roman" w:hAnsi="Times New Roman" w:cs="Times New Roman"/>
         </w:rPr>
-        <w:t xml:space="preserve">Figure </w:t>
-      </w:r>
-      <w:r>
-        <w:rPr>
-          <w:rStyle w:val="Strong"/>
-          <w:rFonts w:ascii="Times New Roman" w:hAnsi="Times New Roman" w:cs="Times New Roman"/>
-        </w:rPr>
-        <w:t>6</w:t>
-      </w:r>
-      <w:r>
-        <w:rPr>
-          <w:rStyle w:val="Strong"/>
-          <w:rFonts w:ascii="Times New Roman" w:hAnsi="Times New Roman" w:cs="Times New Roman"/>
-        </w:rPr>
-        <w:t>.</w:t>
+        <w:t>Figure 6.</w:t>
       </w:r>
       <w:r>
         <w:rPr>
@@ -902,7 +988,7 @@
                     <pic:cNvPicPr/>
                   </pic:nvPicPr>
                   <pic:blipFill>
-                    <a:blip r:embed="rId13"/>
+                    <a:blip r:embed="rId17"/>
                     <a:stretch>
                       <a:fillRect/>
                     </a:stretch>
@@ -936,21 +1022,7 @@
           <w:rStyle w:val="Strong"/>
           <w:rFonts w:ascii="Times New Roman" w:hAnsi="Times New Roman" w:cs="Times New Roman"/>
         </w:rPr>
-        <w:t xml:space="preserve">Figure </w:t>
-      </w:r>
-      <w:r>
-        <w:rPr>
-          <w:rStyle w:val="Strong"/>
-          <w:rFonts w:ascii="Times New Roman" w:hAnsi="Times New Roman" w:cs="Times New Roman"/>
-        </w:rPr>
-        <w:t>7</w:t>
-      </w:r>
-      <w:r>
-        <w:rPr>
-          <w:rStyle w:val="Strong"/>
-          <w:rFonts w:ascii="Times New Roman" w:hAnsi="Times New Roman" w:cs="Times New Roman"/>
-        </w:rPr>
-        <w:t>.</w:t>
+        <w:t>Figure 7.</w:t>
       </w:r>
       <w:r>
         <w:rPr>
@@ -1013,7 +1085,7 @@
                     <pic:cNvPicPr/>
                   </pic:nvPicPr>
                   <pic:blipFill>
-                    <a:blip r:embed="rId14"/>
+                    <a:blip r:embed="rId18"/>
                     <a:stretch>
                       <a:fillRect/>
                     </a:stretch>
@@ -1047,21 +1119,7 @@
           <w:rStyle w:val="Strong"/>
           <w:rFonts w:ascii="Times New Roman" w:hAnsi="Times New Roman" w:cs="Times New Roman"/>
         </w:rPr>
-        <w:t xml:space="preserve">Figure </w:t>
-      </w:r>
-      <w:r>
-        <w:rPr>
-          <w:rStyle w:val="Strong"/>
-          <w:rFonts w:ascii="Times New Roman" w:hAnsi="Times New Roman" w:cs="Times New Roman"/>
-        </w:rPr>
-        <w:t>8</w:t>
-      </w:r>
-      <w:r>
-        <w:rPr>
-          <w:rStyle w:val="Strong"/>
-          <w:rFonts w:ascii="Times New Roman" w:hAnsi="Times New Roman" w:cs="Times New Roman"/>
-        </w:rPr>
-        <w:t>.</w:t>
+        <w:t>Figure 8.</w:t>
       </w:r>
       <w:r>
         <w:rPr>
@@ -1111,7 +1169,7 @@
                     <pic:cNvPicPr/>
                   </pic:nvPicPr>
                   <pic:blipFill>
-                    <a:blip r:embed="rId15"/>
+                    <a:blip r:embed="rId19"/>
                     <a:stretch>
                       <a:fillRect/>
                     </a:stretch>
@@ -1145,21 +1203,7 @@
           <w:rStyle w:val="Strong"/>
           <w:rFonts w:ascii="Times New Roman" w:hAnsi="Times New Roman" w:cs="Times New Roman"/>
         </w:rPr>
-        <w:t xml:space="preserve">Figure </w:t>
-      </w:r>
-      <w:r>
-        <w:rPr>
-          <w:rStyle w:val="Strong"/>
-          <w:rFonts w:ascii="Times New Roman" w:hAnsi="Times New Roman" w:cs="Times New Roman"/>
-        </w:rPr>
-        <w:t>9</w:t>
-      </w:r>
-      <w:r>
-        <w:rPr>
-          <w:rStyle w:val="Strong"/>
-          <w:rFonts w:ascii="Times New Roman" w:hAnsi="Times New Roman" w:cs="Times New Roman"/>
-        </w:rPr>
-        <w:t>.</w:t>
+        <w:t>Figure 9.</w:t>
       </w:r>
       <w:r>
         <w:rPr>
@@ -1208,7 +1252,7 @@
                     <pic:cNvPicPr/>
                   </pic:nvPicPr>
                   <pic:blipFill>
-                    <a:blip r:embed="rId16"/>
+                    <a:blip r:embed="rId20"/>
                     <a:stretch>
                       <a:fillRect/>
                     </a:stretch>
@@ -1242,21 +1286,7 @@
           <w:rStyle w:val="Strong"/>
           <w:rFonts w:ascii="Times New Roman" w:hAnsi="Times New Roman" w:cs="Times New Roman"/>
         </w:rPr>
-        <w:t xml:space="preserve">Figure </w:t>
-      </w:r>
-      <w:r>
-        <w:rPr>
-          <w:rStyle w:val="Strong"/>
-          <w:rFonts w:ascii="Times New Roman" w:hAnsi="Times New Roman" w:cs="Times New Roman"/>
-        </w:rPr>
-        <w:t>10</w:t>
-      </w:r>
-      <w:r>
-        <w:rPr>
-          <w:rStyle w:val="Strong"/>
-          <w:rFonts w:ascii="Times New Roman" w:hAnsi="Times New Roman" w:cs="Times New Roman"/>
-        </w:rPr>
-        <w:t>.</w:t>
+        <w:t>Figure 10.</w:t>
       </w:r>
       <w:r>
         <w:rPr>
@@ -1305,7 +1335,7 @@
                     <pic:cNvPicPr/>
                   </pic:nvPicPr>
                   <pic:blipFill>
-                    <a:blip r:embed="rId17"/>
+                    <a:blip r:embed="rId21"/>
                     <a:stretch>
                       <a:fillRect/>
                     </a:stretch>
@@ -1339,21 +1369,7 @@
           <w:rStyle w:val="Strong"/>
           <w:rFonts w:ascii="Times New Roman" w:hAnsi="Times New Roman" w:cs="Times New Roman"/>
         </w:rPr>
-        <w:t xml:space="preserve">Figure </w:t>
-      </w:r>
-      <w:r>
-        <w:rPr>
-          <w:rStyle w:val="Strong"/>
-          <w:rFonts w:ascii="Times New Roman" w:hAnsi="Times New Roman" w:cs="Times New Roman"/>
-        </w:rPr>
-        <w:t>11</w:t>
-      </w:r>
-      <w:r>
-        <w:rPr>
-          <w:rStyle w:val="Strong"/>
-          <w:rFonts w:ascii="Times New Roman" w:hAnsi="Times New Roman" w:cs="Times New Roman"/>
-        </w:rPr>
-        <w:t>.</w:t>
+        <w:t>Figure 11.</w:t>
       </w:r>
       <w:r>
         <w:rPr>
@@ -1402,7 +1418,7 @@
                     <pic:cNvPicPr/>
                   </pic:nvPicPr>
                   <pic:blipFill>
-                    <a:blip r:embed="rId18"/>
+                    <a:blip r:embed="rId22"/>
                     <a:stretch>
                       <a:fillRect/>
                     </a:stretch>
@@ -1437,21 +1453,7 @@
           <w:rStyle w:val="Strong"/>
           <w:rFonts w:ascii="Times New Roman" w:hAnsi="Times New Roman" w:cs="Times New Roman"/>
         </w:rPr>
-        <w:t xml:space="preserve">Figure </w:t>
-      </w:r>
-      <w:r>
-        <w:rPr>
-          <w:rStyle w:val="Strong"/>
-          <w:rFonts w:ascii="Times New Roman" w:hAnsi="Times New Roman" w:cs="Times New Roman"/>
-        </w:rPr>
-        <w:t>12</w:t>
-      </w:r>
-      <w:r>
-        <w:rPr>
-          <w:rStyle w:val="Strong"/>
-          <w:rFonts w:ascii="Times New Roman" w:hAnsi="Times New Roman" w:cs="Times New Roman"/>
-        </w:rPr>
-        <w:t>.</w:t>
+        <w:t>Figure 12.</w:t>
       </w:r>
       <w:r>
         <w:rPr>
@@ -1521,7 +1523,7 @@
                     <pic:cNvPicPr/>
                   </pic:nvPicPr>
                   <pic:blipFill>
-                    <a:blip r:embed="rId19"/>
+                    <a:blip r:embed="rId23"/>
                     <a:stretch>
                       <a:fillRect/>
                     </a:stretch>
@@ -1555,21 +1557,7 @@
           <w:rStyle w:val="Strong"/>
           <w:rFonts w:ascii="Times New Roman" w:hAnsi="Times New Roman" w:cs="Times New Roman"/>
         </w:rPr>
-        <w:t xml:space="preserve">Figure </w:t>
-      </w:r>
-      <w:r>
-        <w:rPr>
-          <w:rStyle w:val="Strong"/>
-          <w:rFonts w:ascii="Times New Roman" w:hAnsi="Times New Roman" w:cs="Times New Roman"/>
-        </w:rPr>
-        <w:t>13</w:t>
-      </w:r>
-      <w:r>
-        <w:rPr>
-          <w:rStyle w:val="Strong"/>
-          <w:rFonts w:ascii="Times New Roman" w:hAnsi="Times New Roman" w:cs="Times New Roman"/>
-        </w:rPr>
-        <w:t>.</w:t>
+        <w:t>Figure 13.</w:t>
       </w:r>
       <w:r>
         <w:rPr>
@@ -1625,7 +1613,7 @@
                     <pic:cNvPicPr/>
                   </pic:nvPicPr>
                   <pic:blipFill rotWithShape="1">
-                    <a:blip r:embed="rId20"/>
+                    <a:blip r:embed="rId24"/>
                     <a:srcRect l="29664"/>
                     <a:stretch>
                       <a:fillRect/>
@@ -1668,21 +1656,7 @@
           <w:rStyle w:val="Strong"/>
           <w:rFonts w:ascii="Times New Roman" w:hAnsi="Times New Roman" w:cs="Times New Roman"/>
         </w:rPr>
-        <w:t xml:space="preserve">Figure </w:t>
-      </w:r>
-      <w:r>
-        <w:rPr>
-          <w:rStyle w:val="Strong"/>
-          <w:rFonts w:ascii="Times New Roman" w:hAnsi="Times New Roman" w:cs="Times New Roman"/>
-        </w:rPr>
-        <w:t>14</w:t>
-      </w:r>
-      <w:r>
-        <w:rPr>
-          <w:rStyle w:val="Strong"/>
-          <w:rFonts w:ascii="Times New Roman" w:hAnsi="Times New Roman" w:cs="Times New Roman"/>
-        </w:rPr>
-        <w:t>.</w:t>
+        <w:t>Figure 14.</w:t>
       </w:r>
       <w:r>
         <w:rPr>
@@ -1738,7 +1712,7 @@
                     <pic:cNvPicPr/>
                   </pic:nvPicPr>
                   <pic:blipFill>
-                    <a:blip r:embed="rId21">
+                    <a:blip r:embed="rId25">
                       <a:extLst>
                         <a:ext uri="{28A0092B-C50C-407E-A947-70E740481C1C}">
                           <a14:useLocalDpi xmlns:a14="http://schemas.microsoft.com/office/drawing/2010/main" val="0"/>
@@ -1778,21 +1752,7 @@
           <w:rStyle w:val="Strong"/>
           <w:rFonts w:ascii="Times New Roman" w:hAnsi="Times New Roman" w:cs="Times New Roman"/>
         </w:rPr>
-        <w:t xml:space="preserve">Figure </w:t>
-      </w:r>
-      <w:r>
-        <w:rPr>
-          <w:rStyle w:val="Strong"/>
-          <w:rFonts w:ascii="Times New Roman" w:hAnsi="Times New Roman" w:cs="Times New Roman"/>
-        </w:rPr>
-        <w:t>15</w:t>
-      </w:r>
-      <w:r>
-        <w:rPr>
-          <w:rStyle w:val="Strong"/>
-          <w:rFonts w:ascii="Times New Roman" w:hAnsi="Times New Roman" w:cs="Times New Roman"/>
-        </w:rPr>
-        <w:t>.</w:t>
+        <w:t>Figure 15.</w:t>
       </w:r>
       <w:r>
         <w:rPr>
@@ -1802,8 +1762,8 @@
       </w:r>
     </w:p>
     <w:sectPr>
-      <w:footerReference w:type="even" r:id="rId22"/>
-      <w:footerReference w:type="default" r:id="rId23"/>
+      <w:footerReference w:type="even" r:id="rId26"/>
+      <w:footerReference w:type="default" r:id="rId27"/>
       <w:pgSz w:w="15840" w:h="12240" w:orient="landscape"/>
       <w:pgMar w:top="1440" w:right="1440" w:bottom="1440" w:left="1440" w:header="720" w:footer="720" w:gutter="0"/>
       <w:cols w:space="720"/>
@@ -2593,7 +2553,6 @@
   <w:style w:type="character" w:default="1" w:styleId="DefaultParagraphFont">
     <w:name w:val="Default Paragraph Font"/>
     <w:uiPriority w:val="1"/>
-    <w:semiHidden/>
     <w:unhideWhenUsed/>
   </w:style>
   <w:style w:type="table" w:default="1" w:styleId="TableNormal">

</xml_diff>